<commit_message>
dates and amounts formatted correctly
</commit_message>
<xml_diff>
--- a/OrderTemplate.docx
+++ b/OrderTemplate.docx
@@ -3,45 +3,38 @@
 <w:document xmlns:wpc="http://schemas.microsoft.com/office/word/2010/wordprocessingCanvas" xmlns:cx="http://schemas.microsoft.com/office/drawing/2014/chartex" xmlns:cx1="http://schemas.microsoft.com/office/drawing/2015/9/8/chartex" xmlns:cx2="http://schemas.microsoft.com/office/drawing/2015/10/21/chartex" xmlns:cx3="http://schemas.microsoft.com/office/drawing/2016/5/9/chartex" xmlns:cx4="http://schemas.microsoft.com/office/drawing/2016/5/10/chartex" xmlns:cx5="http://schemas.microsoft.com/office/drawing/2016/5/11/chartex" xmlns:cx6="http://schemas.microsoft.com/office/drawing/2016/5/12/chartex" xmlns:cx7="http://schemas.microsoft.com/office/drawing/2016/5/13/chartex" xmlns:cx8="http://schemas.microsoft.com/office/drawing/2016/5/14/chartex" xmlns:mc="http://schemas.openxmlformats.org/markup-compatibility/2006" xmlns:aink="http://schemas.microsoft.com/office/drawing/2016/ink" xmlns:am3d="http://schemas.microsoft.com/office/drawing/2017/model3d" xmlns:o="urn:schemas-microsoft-com:office:office" xmlns:r="http://schemas.openxmlformats.org/officeDocument/2006/relationships" xmlns:m="http://schemas.openxmlformats.org/officeDocument/2006/math" xmlns:v="urn:schemas-microsoft-com:vml" xmlns:wp14="http://schemas.microsoft.com/office/word/2010/wordprocessingDrawing" xmlns:wp="http://schemas.openxmlformats.org/drawingml/2006/wordprocessingDrawing" xmlns:w10="urn:schemas-microsoft-com:office:word" xmlns:w="http://schemas.openxmlformats.org/wordprocessingml/2006/main" xmlns:w14="http://schemas.microsoft.com/office/word/2010/wordml" xmlns:w15="http://schemas.microsoft.com/office/word/2012/wordml" xmlns:w16cid="http://schemas.microsoft.com/office/word/2016/wordml/cid" xmlns:w16se="http://schemas.microsoft.com/office/word/2015/wordml/symex" xmlns:wpg="http://schemas.microsoft.com/office/word/2010/wordprocessingGroup" xmlns:wpi="http://schemas.microsoft.com/office/word/2010/wordprocessingInk" xmlns:wne="http://schemas.microsoft.com/office/word/2006/wordml" xmlns:wps="http://schemas.microsoft.com/office/word/2010/wordprocessingShape" mc:Ignorable="w14 w15 w16se w16cid wp14">
   <w:body>
     <w:p>
+      <w:pPr>
+        <w:pStyle w:val="Heading1"/>
+      </w:pPr>
       <w:r>
         <w:t>Hello</w:t>
       </w:r>
       <w:r>
         <w:t xml:space="preserve"> </w:t>
       </w:r>
-      <w:r>
-        <w:fldChar w:fldCharType="begin"/>
-      </w:r>
-      <w:r>
-        <w:instrText xml:space="preserve"> MERGEFIELD Name </w:instrText>
-      </w:r>
-      <w:r>
-        <w:fldChar w:fldCharType="separate"/>
-      </w:r>
-      <w:r>
-        <w:rPr>
-          <w:noProof/>
-        </w:rPr>
-        <w:t>«Company_Name»</w:t>
-      </w:r>
-      <w:r>
-        <w:rPr>
-          <w:noProof/>
-        </w:rPr>
-        <w:fldChar w:fldCharType="end"/>
-      </w:r>
+      <w:fldSimple w:instr=" MERGEFIELD Name ">
+        <w:r>
+          <w:rPr>
+            <w:noProof/>
+          </w:rPr>
+          <w:t>«Company_Name»</w:t>
+        </w:r>
+      </w:fldSimple>
       <w:r>
         <w:t>,</w:t>
       </w:r>
     </w:p>
     <w:p>
+      <w:pPr>
+        <w:pStyle w:val="Heading2"/>
+      </w:pPr>
       <w:r>
         <w:t>Please find the details from your order:</w:t>
       </w:r>
     </w:p>
     <w:tbl>
       <w:tblPr>
-        <w:tblStyle w:val="TableGrid"/>
+        <w:tblStyle w:val="GridTable4-Accent5"/>
         <w:tblW w:w="10345" w:type="dxa"/>
         <w:tblLayout w:type="fixed"/>
         <w:tblLook w:val="04A0" w:firstRow="1" w:lastRow="0" w:firstColumn="1" w:lastColumn="0" w:noHBand="0" w:noVBand="1"/>
@@ -54,14 +47,20 @@
         <w:gridCol w:w="2430"/>
       </w:tblGrid>
       <w:tr>
+        <w:trPr>
+          <w:cnfStyle w:val="100000000000" w:firstRow="1" w:lastRow="0" w:firstColumn="0" w:lastColumn="0" w:oddVBand="0" w:evenVBand="0" w:oddHBand="0" w:evenHBand="0" w:firstRowFirstColumn="0" w:firstRowLastColumn="0" w:lastRowFirstColumn="0" w:lastRowLastColumn="0"/>
+        </w:trPr>
         <w:tc>
           <w:tcPr>
+            <w:cnfStyle w:val="001000000000" w:firstRow="0" w:lastRow="0" w:firstColumn="1" w:lastColumn="0" w:oddVBand="0" w:evenVBand="0" w:oddHBand="0" w:evenHBand="0" w:firstRowFirstColumn="0" w:firstRowLastColumn="0" w:lastRowFirstColumn="0" w:lastRowLastColumn="0"/>
             <w:tcW w:w="1525" w:type="dxa"/>
           </w:tcPr>
           <w:p>
+            <w:bookmarkStart w:id="0" w:name="_GoBack"/>
             <w:r>
               <w:t>Date</w:t>
             </w:r>
+            <w:bookmarkEnd w:id="0"/>
           </w:p>
         </w:tc>
         <w:tc>
@@ -69,6 +68,9 @@
             <w:tcW w:w="1980" w:type="dxa"/>
           </w:tcPr>
           <w:p>
+            <w:pPr>
+              <w:cnfStyle w:val="100000000000" w:firstRow="1" w:lastRow="0" w:firstColumn="0" w:lastColumn="0" w:oddVBand="0" w:evenVBand="0" w:oddHBand="0" w:evenHBand="0" w:firstRowFirstColumn="0" w:firstRowLastColumn="0" w:lastRowFirstColumn="0" w:lastRowLastColumn="0"/>
+            </w:pPr>
             <w:r>
               <w:t>Item</w:t>
             </w:r>
@@ -79,6 +81,9 @@
             <w:tcW w:w="2340" w:type="dxa"/>
           </w:tcPr>
           <w:p>
+            <w:pPr>
+              <w:cnfStyle w:val="100000000000" w:firstRow="1" w:lastRow="0" w:firstColumn="0" w:lastColumn="0" w:oddVBand="0" w:evenVBand="0" w:oddHBand="0" w:evenHBand="0" w:firstRowFirstColumn="0" w:firstRowLastColumn="0" w:lastRowFirstColumn="0" w:lastRowLastColumn="0"/>
+            </w:pPr>
             <w:r>
               <w:t>Quantity</w:t>
             </w:r>
@@ -89,6 +94,9 @@
             <w:tcW w:w="2070" w:type="dxa"/>
           </w:tcPr>
           <w:p>
+            <w:pPr>
+              <w:cnfStyle w:val="100000000000" w:firstRow="1" w:lastRow="0" w:firstColumn="0" w:lastColumn="0" w:oddVBand="0" w:evenVBand="0" w:oddHBand="0" w:evenHBand="0" w:firstRowFirstColumn="0" w:firstRowLastColumn="0" w:lastRowFirstColumn="0" w:lastRowLastColumn="0"/>
+            </w:pPr>
             <w:r>
               <w:t>Cost</w:t>
             </w:r>
@@ -99,6 +107,9 @@
             <w:tcW w:w="2430" w:type="dxa"/>
           </w:tcPr>
           <w:p>
+            <w:pPr>
+              <w:cnfStyle w:val="100000000000" w:firstRow="1" w:lastRow="0" w:firstColumn="0" w:lastColumn="0" w:oddVBand="0" w:evenVBand="0" w:oddHBand="0" w:evenHBand="0" w:firstRowFirstColumn="0" w:firstRowLastColumn="0" w:lastRowFirstColumn="0" w:lastRowLastColumn="0"/>
+            </w:pPr>
             <w:r>
               <w:t>Subtotal</w:t>
             </w:r>
@@ -106,32 +117,23 @@
         </w:tc>
       </w:tr>
       <w:tr>
+        <w:trPr>
+          <w:cnfStyle w:val="000000100000" w:firstRow="0" w:lastRow="0" w:firstColumn="0" w:lastColumn="0" w:oddVBand="0" w:evenVBand="0" w:oddHBand="1" w:evenHBand="0" w:firstRowFirstColumn="0" w:firstRowLastColumn="0" w:lastRowFirstColumn="0" w:lastRowLastColumn="0"/>
+        </w:trPr>
         <w:tc>
           <w:tcPr>
+            <w:cnfStyle w:val="001000000000" w:firstRow="0" w:lastRow="0" w:firstColumn="1" w:lastColumn="0" w:oddVBand="0" w:evenVBand="0" w:oddHBand="0" w:evenHBand="0" w:firstRowFirstColumn="0" w:firstRowLastColumn="0" w:lastRowFirstColumn="0" w:lastRowLastColumn="0"/>
             <w:tcW w:w="1525" w:type="dxa"/>
           </w:tcPr>
           <w:p>
-            <w:r>
-              <w:fldChar w:fldCharType="begin"/>
-            </w:r>
-            <w:r>
-              <w:instrText xml:space="preserve"> MERGEFIELD Date </w:instrText>
-            </w:r>
-            <w:r>
-              <w:fldChar w:fldCharType="separate"/>
-            </w:r>
-            <w:r>
-              <w:rPr>
-                <w:noProof/>
-              </w:rPr>
-              <w:t>«Company_Name»</w:t>
-            </w:r>
-            <w:r>
-              <w:rPr>
-                <w:noProof/>
-              </w:rPr>
-              <w:fldChar w:fldCharType="end"/>
-            </w:r>
+            <w:fldSimple w:instr=" MERGEFIELD Date ">
+              <w:r>
+                <w:rPr>
+                  <w:noProof/>
+                </w:rPr>
+                <w:t>«Company_Name»</w:t>
+              </w:r>
+            </w:fldSimple>
           </w:p>
         </w:tc>
         <w:tc>
@@ -139,6 +141,9 @@
             <w:tcW w:w="1980" w:type="dxa"/>
           </w:tcPr>
           <w:p>
+            <w:pPr>
+              <w:cnfStyle w:val="000000100000" w:firstRow="0" w:lastRow="0" w:firstColumn="0" w:lastColumn="0" w:oddVBand="0" w:evenVBand="0" w:oddHBand="1" w:evenHBand="0" w:firstRowFirstColumn="0" w:firstRowLastColumn="0" w:lastRowFirstColumn="0" w:lastRowLastColumn="0"/>
+            </w:pPr>
             <w:r>
               <w:fldChar w:fldCharType="begin"/>
             </w:r>
@@ -155,27 +160,17 @@
             <w:tcW w:w="2340" w:type="dxa"/>
           </w:tcPr>
           <w:p>
-            <w:r>
-              <w:fldChar w:fldCharType="begin"/>
-            </w:r>
-            <w:r>
-              <w:instrText xml:space="preserve"> MERGEFIELD Quantity </w:instrText>
-            </w:r>
-            <w:r>
-              <w:fldChar w:fldCharType="separate"/>
-            </w:r>
-            <w:r>
-              <w:rPr>
-                <w:noProof/>
-              </w:rPr>
-              <w:t>«Company_Name»</w:t>
-            </w:r>
-            <w:r>
-              <w:rPr>
-                <w:noProof/>
-              </w:rPr>
-              <w:fldChar w:fldCharType="end"/>
-            </w:r>
+            <w:pPr>
+              <w:cnfStyle w:val="000000100000" w:firstRow="0" w:lastRow="0" w:firstColumn="0" w:lastColumn="0" w:oddVBand="0" w:evenVBand="0" w:oddHBand="1" w:evenHBand="0" w:firstRowFirstColumn="0" w:firstRowLastColumn="0" w:lastRowFirstColumn="0" w:lastRowLastColumn="0"/>
+            </w:pPr>
+            <w:fldSimple w:instr=" MERGEFIELD Quantity ">
+              <w:r>
+                <w:rPr>
+                  <w:noProof/>
+                </w:rPr>
+                <w:t>«Company_Name»</w:t>
+              </w:r>
+            </w:fldSimple>
           </w:p>
         </w:tc>
         <w:tc>
@@ -183,27 +178,17 @@
             <w:tcW w:w="2070" w:type="dxa"/>
           </w:tcPr>
           <w:p>
-            <w:r>
-              <w:fldChar w:fldCharType="begin"/>
-            </w:r>
-            <w:r>
-              <w:instrText xml:space="preserve"> MERGEFIELD Cost </w:instrText>
-            </w:r>
-            <w:r>
-              <w:fldChar w:fldCharType="separate"/>
-            </w:r>
-            <w:r>
-              <w:rPr>
-                <w:noProof/>
-              </w:rPr>
-              <w:t>«Company_Name»</w:t>
-            </w:r>
-            <w:r>
-              <w:rPr>
-                <w:noProof/>
-              </w:rPr>
-              <w:fldChar w:fldCharType="end"/>
-            </w:r>
+            <w:pPr>
+              <w:cnfStyle w:val="000000100000" w:firstRow="0" w:lastRow="0" w:firstColumn="0" w:lastColumn="0" w:oddVBand="0" w:evenVBand="0" w:oddHBand="1" w:evenHBand="0" w:firstRowFirstColumn="0" w:firstRowLastColumn="0" w:lastRowFirstColumn="0" w:lastRowLastColumn="0"/>
+            </w:pPr>
+            <w:fldSimple w:instr=" MERGEFIELD Cost ">
+              <w:r>
+                <w:rPr>
+                  <w:noProof/>
+                </w:rPr>
+                <w:t>«Company_Name»</w:t>
+              </w:r>
+            </w:fldSimple>
           </w:p>
         </w:tc>
         <w:tc>
@@ -211,27 +196,17 @@
             <w:tcW w:w="2430" w:type="dxa"/>
           </w:tcPr>
           <w:p>
-            <w:r>
-              <w:fldChar w:fldCharType="begin"/>
-            </w:r>
-            <w:r>
-              <w:instrText xml:space="preserve"> MERGEFIELD Subtotal </w:instrText>
-            </w:r>
-            <w:r>
-              <w:fldChar w:fldCharType="separate"/>
-            </w:r>
-            <w:r>
-              <w:rPr>
-                <w:noProof/>
-              </w:rPr>
-              <w:t>«Company_Name»</w:t>
-            </w:r>
-            <w:r>
-              <w:rPr>
-                <w:noProof/>
-              </w:rPr>
-              <w:fldChar w:fldCharType="end"/>
-            </w:r>
+            <w:pPr>
+              <w:cnfStyle w:val="000000100000" w:firstRow="0" w:lastRow="0" w:firstColumn="0" w:lastColumn="0" w:oddVBand="0" w:evenVBand="0" w:oddHBand="1" w:evenHBand="0" w:firstRowFirstColumn="0" w:firstRowLastColumn="0" w:lastRowFirstColumn="0" w:lastRowLastColumn="0"/>
+            </w:pPr>
+            <w:fldSimple w:instr=" MERGEFIELD Subtotal ">
+              <w:r>
+                <w:rPr>
+                  <w:noProof/>
+                </w:rPr>
+                <w:t>«Company_Name»</w:t>
+              </w:r>
+            </w:fldSimple>
           </w:p>
         </w:tc>
       </w:tr>
@@ -239,15 +214,11 @@
     <w:p/>
     <w:p>
       <w:pPr>
+        <w:pStyle w:val="Heading2"/>
         <w:jc w:val="right"/>
       </w:pPr>
       <w:r>
-        <w:t>The total for your order</w:t>
-      </w:r>
-      <w:bookmarkStart w:id="0" w:name="_GoBack"/>
-      <w:bookmarkEnd w:id="0"/>
-      <w:r>
-        <w:t xml:space="preserve"> is: </w:t>
+        <w:t xml:space="preserve">The total for your order is: </w:t>
       </w:r>
       <w:r>
         <w:fldChar w:fldCharType="begin"/>
@@ -260,6 +231,9 @@
       </w:r>
     </w:p>
     <w:p>
+      <w:pPr>
+        <w:pStyle w:val="Heading3"/>
+      </w:pPr>
       <w:r>
         <w:t>Thanks for the order!</w:t>
       </w:r>
@@ -676,6 +650,71 @@
     <w:name w:val="Normal"/>
     <w:qFormat/>
   </w:style>
+  <w:style w:type="paragraph" w:styleId="Heading1">
+    <w:name w:val="heading 1"/>
+    <w:basedOn w:val="Normal"/>
+    <w:next w:val="Normal"/>
+    <w:link w:val="Heading1Char"/>
+    <w:uiPriority w:val="9"/>
+    <w:qFormat/>
+    <w:rsid w:val="00AC750E"/>
+    <w:pPr>
+      <w:keepNext/>
+      <w:keepLines/>
+      <w:spacing w:before="240" w:after="0"/>
+      <w:outlineLvl w:val="0"/>
+    </w:pPr>
+    <w:rPr>
+      <w:rFonts w:asciiTheme="majorHAnsi" w:eastAsiaTheme="majorEastAsia" w:hAnsiTheme="majorHAnsi" w:cstheme="majorBidi"/>
+      <w:color w:val="2F5496" w:themeColor="accent1" w:themeShade="BF"/>
+      <w:sz w:val="32"/>
+      <w:szCs w:val="32"/>
+    </w:rPr>
+  </w:style>
+  <w:style w:type="paragraph" w:styleId="Heading2">
+    <w:name w:val="heading 2"/>
+    <w:basedOn w:val="Normal"/>
+    <w:next w:val="Normal"/>
+    <w:link w:val="Heading2Char"/>
+    <w:uiPriority w:val="9"/>
+    <w:unhideWhenUsed/>
+    <w:qFormat/>
+    <w:rsid w:val="00AC750E"/>
+    <w:pPr>
+      <w:keepNext/>
+      <w:keepLines/>
+      <w:spacing w:before="40" w:after="0"/>
+      <w:outlineLvl w:val="1"/>
+    </w:pPr>
+    <w:rPr>
+      <w:rFonts w:asciiTheme="majorHAnsi" w:eastAsiaTheme="majorEastAsia" w:hAnsiTheme="majorHAnsi" w:cstheme="majorBidi"/>
+      <w:color w:val="2F5496" w:themeColor="accent1" w:themeShade="BF"/>
+      <w:sz w:val="26"/>
+      <w:szCs w:val="26"/>
+    </w:rPr>
+  </w:style>
+  <w:style w:type="paragraph" w:styleId="Heading3">
+    <w:name w:val="heading 3"/>
+    <w:basedOn w:val="Normal"/>
+    <w:next w:val="Normal"/>
+    <w:link w:val="Heading3Char"/>
+    <w:uiPriority w:val="9"/>
+    <w:unhideWhenUsed/>
+    <w:qFormat/>
+    <w:rsid w:val="00AC750E"/>
+    <w:pPr>
+      <w:keepNext/>
+      <w:keepLines/>
+      <w:spacing w:before="40" w:after="0"/>
+      <w:outlineLvl w:val="2"/>
+    </w:pPr>
+    <w:rPr>
+      <w:rFonts w:asciiTheme="majorHAnsi" w:eastAsiaTheme="majorEastAsia" w:hAnsiTheme="majorHAnsi" w:cstheme="majorBidi"/>
+      <w:color w:val="1F3763" w:themeColor="accent1" w:themeShade="7F"/>
+      <w:sz w:val="24"/>
+      <w:szCs w:val="24"/>
+    </w:rPr>
+  </w:style>
   <w:style w:type="character" w:default="1" w:styleId="DefaultParagraphFont">
     <w:name w:val="Default Paragraph Font"/>
     <w:uiPriority w:val="1"/>
@@ -721,6 +760,121 @@
         <w:insideV w:val="single" w:sz="4" w:space="0" w:color="auto"/>
       </w:tblBorders>
     </w:tblPr>
+  </w:style>
+  <w:style w:type="character" w:customStyle="1" w:styleId="Heading1Char">
+    <w:name w:val="Heading 1 Char"/>
+    <w:basedOn w:val="DefaultParagraphFont"/>
+    <w:link w:val="Heading1"/>
+    <w:uiPriority w:val="9"/>
+    <w:rsid w:val="00AC750E"/>
+    <w:rPr>
+      <w:rFonts w:asciiTheme="majorHAnsi" w:eastAsiaTheme="majorEastAsia" w:hAnsiTheme="majorHAnsi" w:cstheme="majorBidi"/>
+      <w:color w:val="2F5496" w:themeColor="accent1" w:themeShade="BF"/>
+      <w:sz w:val="32"/>
+      <w:szCs w:val="32"/>
+    </w:rPr>
+  </w:style>
+  <w:style w:type="character" w:customStyle="1" w:styleId="Heading2Char">
+    <w:name w:val="Heading 2 Char"/>
+    <w:basedOn w:val="DefaultParagraphFont"/>
+    <w:link w:val="Heading2"/>
+    <w:uiPriority w:val="9"/>
+    <w:rsid w:val="00AC750E"/>
+    <w:rPr>
+      <w:rFonts w:asciiTheme="majorHAnsi" w:eastAsiaTheme="majorEastAsia" w:hAnsiTheme="majorHAnsi" w:cstheme="majorBidi"/>
+      <w:color w:val="2F5496" w:themeColor="accent1" w:themeShade="BF"/>
+      <w:sz w:val="26"/>
+      <w:szCs w:val="26"/>
+    </w:rPr>
+  </w:style>
+  <w:style w:type="character" w:customStyle="1" w:styleId="Heading3Char">
+    <w:name w:val="Heading 3 Char"/>
+    <w:basedOn w:val="DefaultParagraphFont"/>
+    <w:link w:val="Heading3"/>
+    <w:uiPriority w:val="9"/>
+    <w:rsid w:val="00AC750E"/>
+    <w:rPr>
+      <w:rFonts w:asciiTheme="majorHAnsi" w:eastAsiaTheme="majorEastAsia" w:hAnsiTheme="majorHAnsi" w:cstheme="majorBidi"/>
+      <w:color w:val="1F3763" w:themeColor="accent1" w:themeShade="7F"/>
+      <w:sz w:val="24"/>
+      <w:szCs w:val="24"/>
+    </w:rPr>
+  </w:style>
+  <w:style w:type="table" w:styleId="GridTable4-Accent5">
+    <w:name w:val="Grid Table 4 Accent 5"/>
+    <w:basedOn w:val="TableNormal"/>
+    <w:uiPriority w:val="49"/>
+    <w:rsid w:val="00AC750E"/>
+    <w:pPr>
+      <w:spacing w:after="0" w:line="240" w:lineRule="auto"/>
+    </w:pPr>
+    <w:tblPr>
+      <w:tblStyleRowBandSize w:val="1"/>
+      <w:tblStyleColBandSize w:val="1"/>
+      <w:tblBorders>
+        <w:top w:val="single" w:sz="4" w:space="0" w:color="9CC2E5" w:themeColor="accent5" w:themeTint="99"/>
+        <w:left w:val="single" w:sz="4" w:space="0" w:color="9CC2E5" w:themeColor="accent5" w:themeTint="99"/>
+        <w:bottom w:val="single" w:sz="4" w:space="0" w:color="9CC2E5" w:themeColor="accent5" w:themeTint="99"/>
+        <w:right w:val="single" w:sz="4" w:space="0" w:color="9CC2E5" w:themeColor="accent5" w:themeTint="99"/>
+        <w:insideH w:val="single" w:sz="4" w:space="0" w:color="9CC2E5" w:themeColor="accent5" w:themeTint="99"/>
+        <w:insideV w:val="single" w:sz="4" w:space="0" w:color="9CC2E5" w:themeColor="accent5" w:themeTint="99"/>
+      </w:tblBorders>
+    </w:tblPr>
+    <w:tblStylePr w:type="firstRow">
+      <w:rPr>
+        <w:b/>
+        <w:bCs/>
+        <w:color w:val="FFFFFF" w:themeColor="background1"/>
+      </w:rPr>
+      <w:tblPr/>
+      <w:tcPr>
+        <w:tcBorders>
+          <w:top w:val="single" w:sz="4" w:space="0" w:color="5B9BD5" w:themeColor="accent5"/>
+          <w:left w:val="single" w:sz="4" w:space="0" w:color="5B9BD5" w:themeColor="accent5"/>
+          <w:bottom w:val="single" w:sz="4" w:space="0" w:color="5B9BD5" w:themeColor="accent5"/>
+          <w:right w:val="single" w:sz="4" w:space="0" w:color="5B9BD5" w:themeColor="accent5"/>
+          <w:insideH w:val="nil"/>
+          <w:insideV w:val="nil"/>
+        </w:tcBorders>
+        <w:shd w:val="clear" w:color="auto" w:fill="5B9BD5" w:themeFill="accent5"/>
+      </w:tcPr>
+    </w:tblStylePr>
+    <w:tblStylePr w:type="lastRow">
+      <w:rPr>
+        <w:b/>
+        <w:bCs/>
+      </w:rPr>
+      <w:tblPr/>
+      <w:tcPr>
+        <w:tcBorders>
+          <w:top w:val="double" w:sz="4" w:space="0" w:color="5B9BD5" w:themeColor="accent5"/>
+        </w:tcBorders>
+      </w:tcPr>
+    </w:tblStylePr>
+    <w:tblStylePr w:type="firstCol">
+      <w:rPr>
+        <w:b/>
+        <w:bCs/>
+      </w:rPr>
+    </w:tblStylePr>
+    <w:tblStylePr w:type="lastCol">
+      <w:rPr>
+        <w:b/>
+        <w:bCs/>
+      </w:rPr>
+    </w:tblStylePr>
+    <w:tblStylePr w:type="band1Vert">
+      <w:tblPr/>
+      <w:tcPr>
+        <w:shd w:val="clear" w:color="auto" w:fill="DEEAF6" w:themeFill="accent5" w:themeFillTint="33"/>
+      </w:tcPr>
+    </w:tblStylePr>
+    <w:tblStylePr w:type="band1Horz">
+      <w:tblPr/>
+      <w:tcPr>
+        <w:shd w:val="clear" w:color="auto" w:fill="DEEAF6" w:themeFill="accent5" w:themeFillTint="33"/>
+      </w:tcPr>
+    </w:tblStylePr>
   </w:style>
 </w:styles>
 </file>
@@ -1244,18 +1398,18 @@
 </file>
 
 <file path=customXml/item2.xml><?xml version="1.0" encoding="utf-8"?>
+<p:properties xmlns:p="http://schemas.microsoft.com/office/2006/metadata/properties" xmlns:xsi="http://www.w3.org/2001/XMLSchema-instance" xmlns:pc="http://schemas.microsoft.com/office/infopath/2007/PartnerControls">
+  <documentManagement/>
+</p:properties>
+</file>
+
+<file path=customXml/item3.xml><?xml version="1.0" encoding="utf-8"?>
 <?mso-contentType ?>
 <FormTemplates xmlns="http://schemas.microsoft.com/sharepoint/v3/contenttype/forms">
   <Display>DocumentLibraryForm</Display>
   <Edit>DocumentLibraryForm</Edit>
   <New>DocumentLibraryForm</New>
 </FormTemplates>
-</file>
-
-<file path=customXml/item3.xml><?xml version="1.0" encoding="utf-8"?>
-<p:properties xmlns:p="http://schemas.microsoft.com/office/2006/metadata/properties" xmlns:xsi="http://www.w3.org/2001/XMLSchema-instance" xmlns:pc="http://schemas.microsoft.com/office/infopath/2007/PartnerControls">
-  <documentManagement/>
-</p:properties>
 </file>
 
 <file path=customXml/itemProps1.xml><?xml version="1.0" encoding="utf-8"?>
@@ -1278,26 +1432,26 @@
 </file>
 
 <file path=customXml/itemProps2.xml><?xml version="1.0" encoding="utf-8"?>
+<ds:datastoreItem xmlns:ds="http://schemas.openxmlformats.org/officeDocument/2006/customXml" ds:itemID="{141B84C4-9CD3-4BEB-A822-9A8972DFCC50}">
+  <ds:schemaRefs>
+    <ds:schemaRef ds:uri="http://purl.org/dc/terms/"/>
+    <ds:schemaRef ds:uri="http://schemas.microsoft.com/office/2006/documentManagement/types"/>
+    <ds:schemaRef ds:uri="http://purl.org/dc/dcmitype/"/>
+    <ds:schemaRef ds:uri="http://schemas.microsoft.com/office/infopath/2007/PartnerControls"/>
+    <ds:schemaRef ds:uri="http://purl.org/dc/elements/1.1/"/>
+    <ds:schemaRef ds:uri="http://schemas.microsoft.com/office/2006/metadata/properties"/>
+    <ds:schemaRef ds:uri="1bd75c4c-377c-42c9-9f42-36385409b392"/>
+    <ds:schemaRef ds:uri="http://schemas.openxmlformats.org/package/2006/metadata/core-properties"/>
+    <ds:schemaRef ds:uri="e528f519-c6ce-4976-9e17-46af3943277f"/>
+    <ds:schemaRef ds:uri="http://www.w3.org/XML/1998/namespace"/>
+  </ds:schemaRefs>
+</ds:datastoreItem>
+</file>
+
+<file path=customXml/itemProps3.xml><?xml version="1.0" encoding="utf-8"?>
 <ds:datastoreItem xmlns:ds="http://schemas.openxmlformats.org/officeDocument/2006/customXml" ds:itemID="{C75197BB-E20C-40D7-BE12-FF1C073FC2B5}">
   <ds:schemaRefs>
     <ds:schemaRef ds:uri="http://schemas.microsoft.com/sharepoint/v3/contenttype/forms"/>
   </ds:schemaRefs>
 </ds:datastoreItem>
-</file>
-
-<file path=customXml/itemProps3.xml><?xml version="1.0" encoding="utf-8"?>
-<ds:datastoreItem xmlns:ds="http://schemas.openxmlformats.org/officeDocument/2006/customXml" ds:itemID="{141B84C4-9CD3-4BEB-A822-9A8972DFCC50}">
-  <ds:schemaRefs>
-    <ds:schemaRef ds:uri="http://purl.org/dc/elements/1.1/"/>
-    <ds:schemaRef ds:uri="http://schemas.microsoft.com/office/2006/metadata/properties"/>
-    <ds:schemaRef ds:uri="1bd75c4c-377c-42c9-9f42-36385409b392"/>
-    <ds:schemaRef ds:uri="http://schemas.microsoft.com/office/2006/documentManagement/types"/>
-    <ds:schemaRef ds:uri="http://purl.org/dc/terms/"/>
-    <ds:schemaRef ds:uri="http://schemas.openxmlformats.org/package/2006/metadata/core-properties"/>
-    <ds:schemaRef ds:uri="http://purl.org/dc/dcmitype/"/>
-    <ds:schemaRef ds:uri="http://schemas.microsoft.com/office/infopath/2007/PartnerControls"/>
-    <ds:schemaRef ds:uri="e528f519-c6ce-4976-9e17-46af3943277f"/>
-    <ds:schemaRef ds:uri="http://www.w3.org/XML/1998/namespace"/>
-  </ds:schemaRefs>
-</ds:datastoreItem>
 </file>
</xml_diff>

<commit_message>
Remove jupyter notebook files
</commit_message>
<xml_diff>
--- a/OrderTemplate.docx
+++ b/OrderTemplate.docx
@@ -12,14 +12,27 @@
       <w:r>
         <w:t xml:space="preserve"> </w:t>
       </w:r>
-      <w:fldSimple w:instr=" MERGEFIELD Name ">
-        <w:r>
-          <w:rPr>
-            <w:noProof/>
-          </w:rPr>
-          <w:t>«Company_Name»</w:t>
-        </w:r>
-      </w:fldSimple>
+      <w:r>
+        <w:fldChar w:fldCharType="begin"/>
+      </w:r>
+      <w:r>
+        <w:instrText xml:space="preserve"> MERGEFIELD Name </w:instrText>
+      </w:r>
+      <w:r>
+        <w:fldChar w:fldCharType="separate"/>
+      </w:r>
+      <w:r>
+        <w:rPr>
+          <w:noProof/>
+        </w:rPr>
+        <w:t>«Company_Name»</w:t>
+      </w:r>
+      <w:r>
+        <w:rPr>
+          <w:noProof/>
+        </w:rPr>
+        <w:fldChar w:fldCharType="end"/>
+      </w:r>
       <w:r>
         <w:t>,</w:t>
       </w:r>
@@ -56,11 +69,9 @@
             <w:tcW w:w="1525" w:type="dxa"/>
           </w:tcPr>
           <w:p>
-            <w:bookmarkStart w:id="0" w:name="_GoBack"/>
             <w:r>
               <w:t>Date</w:t>
             </w:r>
-            <w:bookmarkEnd w:id="0"/>
           </w:p>
         </w:tc>
         <w:tc>
@@ -119,6 +130,7 @@
       <w:tr>
         <w:trPr>
           <w:cnfStyle w:val="000000100000" w:firstRow="0" w:lastRow="0" w:firstColumn="0" w:lastColumn="0" w:oddVBand="0" w:evenVBand="0" w:oddHBand="1" w:evenHBand="0" w:firstRowFirstColumn="0" w:firstRowLastColumn="0" w:lastRowFirstColumn="0" w:lastRowLastColumn="0"/>
+          <w:trHeight w:val="638"/>
         </w:trPr>
         <w:tc>
           <w:tcPr>
@@ -126,14 +138,27 @@
             <w:tcW w:w="1525" w:type="dxa"/>
           </w:tcPr>
           <w:p>
-            <w:fldSimple w:instr=" MERGEFIELD Date ">
-              <w:r>
-                <w:rPr>
-                  <w:noProof/>
-                </w:rPr>
-                <w:t>«Company_Name»</w:t>
-              </w:r>
-            </w:fldSimple>
+            <w:r>
+              <w:fldChar w:fldCharType="begin"/>
+            </w:r>
+            <w:r>
+              <w:instrText xml:space="preserve"> MERGEFIELD Date </w:instrText>
+            </w:r>
+            <w:r>
+              <w:fldChar w:fldCharType="separate"/>
+            </w:r>
+            <w:r>
+              <w:rPr>
+                <w:noProof/>
+              </w:rPr>
+              <w:t>«Company_Name»</w:t>
+            </w:r>
+            <w:r>
+              <w:rPr>
+                <w:noProof/>
+              </w:rPr>
+              <w:fldChar w:fldCharType="end"/>
+            </w:r>
           </w:p>
         </w:tc>
         <w:tc>
@@ -163,14 +188,27 @@
             <w:pPr>
               <w:cnfStyle w:val="000000100000" w:firstRow="0" w:lastRow="0" w:firstColumn="0" w:lastColumn="0" w:oddVBand="0" w:evenVBand="0" w:oddHBand="1" w:evenHBand="0" w:firstRowFirstColumn="0" w:firstRowLastColumn="0" w:lastRowFirstColumn="0" w:lastRowLastColumn="0"/>
             </w:pPr>
-            <w:fldSimple w:instr=" MERGEFIELD Quantity ">
-              <w:r>
-                <w:rPr>
-                  <w:noProof/>
-                </w:rPr>
-                <w:t>«Company_Name»</w:t>
-              </w:r>
-            </w:fldSimple>
+            <w:r>
+              <w:fldChar w:fldCharType="begin"/>
+            </w:r>
+            <w:r>
+              <w:instrText xml:space="preserve"> MERGEFIELD Quantity </w:instrText>
+            </w:r>
+            <w:r>
+              <w:fldChar w:fldCharType="separate"/>
+            </w:r>
+            <w:r>
+              <w:rPr>
+                <w:noProof/>
+              </w:rPr>
+              <w:t>«Company_Name»</w:t>
+            </w:r>
+            <w:r>
+              <w:rPr>
+                <w:noProof/>
+              </w:rPr>
+              <w:fldChar w:fldCharType="end"/>
+            </w:r>
           </w:p>
         </w:tc>
         <w:tc>
@@ -181,14 +219,27 @@
             <w:pPr>
               <w:cnfStyle w:val="000000100000" w:firstRow="0" w:lastRow="0" w:firstColumn="0" w:lastColumn="0" w:oddVBand="0" w:evenVBand="0" w:oddHBand="1" w:evenHBand="0" w:firstRowFirstColumn="0" w:firstRowLastColumn="0" w:lastRowFirstColumn="0" w:lastRowLastColumn="0"/>
             </w:pPr>
-            <w:fldSimple w:instr=" MERGEFIELD Cost ">
-              <w:r>
-                <w:rPr>
-                  <w:noProof/>
-                </w:rPr>
-                <w:t>«Company_Name»</w:t>
-              </w:r>
-            </w:fldSimple>
+            <w:r>
+              <w:fldChar w:fldCharType="begin"/>
+            </w:r>
+            <w:r>
+              <w:instrText xml:space="preserve"> MERGEFIELD Cost </w:instrText>
+            </w:r>
+            <w:r>
+              <w:fldChar w:fldCharType="separate"/>
+            </w:r>
+            <w:r>
+              <w:rPr>
+                <w:noProof/>
+              </w:rPr>
+              <w:t>«Company_Name»</w:t>
+            </w:r>
+            <w:r>
+              <w:rPr>
+                <w:noProof/>
+              </w:rPr>
+              <w:fldChar w:fldCharType="end"/>
+            </w:r>
           </w:p>
         </w:tc>
         <w:tc>
@@ -199,14 +250,27 @@
             <w:pPr>
               <w:cnfStyle w:val="000000100000" w:firstRow="0" w:lastRow="0" w:firstColumn="0" w:lastColumn="0" w:oddVBand="0" w:evenVBand="0" w:oddHBand="1" w:evenHBand="0" w:firstRowFirstColumn="0" w:firstRowLastColumn="0" w:lastRowFirstColumn="0" w:lastRowLastColumn="0"/>
             </w:pPr>
-            <w:fldSimple w:instr=" MERGEFIELD Subtotal ">
-              <w:r>
-                <w:rPr>
-                  <w:noProof/>
-                </w:rPr>
-                <w:t>«Company_Name»</w:t>
-              </w:r>
-            </w:fldSimple>
+            <w:r>
+              <w:fldChar w:fldCharType="begin"/>
+            </w:r>
+            <w:r>
+              <w:instrText xml:space="preserve"> MERGEFIELD Subtotal </w:instrText>
+            </w:r>
+            <w:r>
+              <w:fldChar w:fldCharType="separate"/>
+            </w:r>
+            <w:r>
+              <w:rPr>
+                <w:noProof/>
+              </w:rPr>
+              <w:t>«Company_Name»</w:t>
+            </w:r>
+            <w:r>
+              <w:rPr>
+                <w:noProof/>
+              </w:rPr>
+              <w:fldChar w:fldCharType="end"/>
+            </w:r>
           </w:p>
         </w:tc>
       </w:tr>
@@ -267,7 +331,7 @@
       </w:pPr>
     </w:pPrDefault>
   </w:docDefaults>
-  <w:latentStyles w:defLockedState="0" w:defUIPriority="99" w:defSemiHidden="0" w:defUnhideWhenUsed="0" w:defQFormat="0" w:count="377">
+  <w:latentStyles w:defLockedState="0" w:defUIPriority="99" w:defSemiHidden="0" w:defUnhideWhenUsed="0" w:defQFormat="0" w:count="376">
     <w:lsdException w:name="Normal" w:uiPriority="0" w:qFormat="1"/>
     <w:lsdException w:name="heading 1" w:uiPriority="9" w:qFormat="1"/>
     <w:lsdException w:name="heading 2" w:semiHidden="1" w:uiPriority="9" w:unhideWhenUsed="1" w:qFormat="1"/>
@@ -644,7 +708,6 @@
     <w:lsdException w:name="Hashtag" w:semiHidden="1" w:unhideWhenUsed="1"/>
     <w:lsdException w:name="Unresolved Mention" w:semiHidden="1" w:unhideWhenUsed="1"/>
     <w:lsdException w:name="Smart Link" w:semiHidden="1" w:unhideWhenUsed="1"/>
-    <w:lsdException w:name="Smart Link Error" w:semiHidden="1" w:unhideWhenUsed="1"/>
   </w:latentStyles>
   <w:style w:type="paragraph" w:default="1" w:styleId="Normal">
     <w:name w:val="Normal"/>
@@ -1175,6 +1238,12 @@
 </file>
 
 <file path=customXml/item1.xml><?xml version="1.0" encoding="utf-8"?>
+<p:properties xmlns:p="http://schemas.microsoft.com/office/2006/metadata/properties" xmlns:xsi="http://www.w3.org/2001/XMLSchema-instance" xmlns:pc="http://schemas.microsoft.com/office/infopath/2007/PartnerControls">
+  <documentManagement/>
+</p:properties>
+</file>
+
+<file path=customXml/item2.xml><?xml version="1.0" encoding="utf-8"?>
 <ct:contentTypeSchema xmlns:ct="http://schemas.microsoft.com/office/2006/metadata/contentType" xmlns:ma="http://schemas.microsoft.com/office/2006/metadata/properties/metaAttributes" ct:_="" ma:_="" ma:contentTypeName="Document" ma:contentTypeID="0x0101002F9147B2B6D95D4DA906BAD387784F5B" ma:contentTypeVersion="13" ma:contentTypeDescription="Create a new document." ma:contentTypeScope="" ma:versionID="145e6b657a52dfa2b462dd75612c7c9a">
   <xsd:schema xmlns:xsd="http://www.w3.org/2001/XMLSchema" xmlns:xs="http://www.w3.org/2001/XMLSchema" xmlns:p="http://schemas.microsoft.com/office/2006/metadata/properties" xmlns:ns3="1bd75c4c-377c-42c9-9f42-36385409b392" xmlns:ns4="e528f519-c6ce-4976-9e17-46af3943277f" targetNamespace="http://schemas.microsoft.com/office/2006/metadata/properties" ma:root="true" ma:fieldsID="63e266f1fd1075cc84247b3749770254" ns3:_="" ns4:_="">
     <xsd:import namespace="1bd75c4c-377c-42c9-9f42-36385409b392"/>
@@ -1397,12 +1466,6 @@
 </ct:contentTypeSchema>
 </file>
 
-<file path=customXml/item2.xml><?xml version="1.0" encoding="utf-8"?>
-<p:properties xmlns:p="http://schemas.microsoft.com/office/2006/metadata/properties" xmlns:xsi="http://www.w3.org/2001/XMLSchema-instance" xmlns:pc="http://schemas.microsoft.com/office/infopath/2007/PartnerControls">
-  <documentManagement/>
-</p:properties>
-</file>
-
 <file path=customXml/item3.xml><?xml version="1.0" encoding="utf-8"?>
 <?mso-contentType ?>
 <FormTemplates xmlns="http://schemas.microsoft.com/sharepoint/v3/contenttype/forms">
@@ -1413,6 +1476,23 @@
 </file>
 
 <file path=customXml/itemProps1.xml><?xml version="1.0" encoding="utf-8"?>
+<ds:datastoreItem xmlns:ds="http://schemas.openxmlformats.org/officeDocument/2006/customXml" ds:itemID="{141B84C4-9CD3-4BEB-A822-9A8972DFCC50}">
+  <ds:schemaRefs>
+    <ds:schemaRef ds:uri="http://purl.org/dc/terms/"/>
+    <ds:schemaRef ds:uri="http://schemas.microsoft.com/office/2006/documentManagement/types"/>
+    <ds:schemaRef ds:uri="http://purl.org/dc/dcmitype/"/>
+    <ds:schemaRef ds:uri="http://schemas.microsoft.com/office/infopath/2007/PartnerControls"/>
+    <ds:schemaRef ds:uri="http://purl.org/dc/elements/1.1/"/>
+    <ds:schemaRef ds:uri="http://schemas.microsoft.com/office/2006/metadata/properties"/>
+    <ds:schemaRef ds:uri="1bd75c4c-377c-42c9-9f42-36385409b392"/>
+    <ds:schemaRef ds:uri="http://schemas.openxmlformats.org/package/2006/metadata/core-properties"/>
+    <ds:schemaRef ds:uri="e528f519-c6ce-4976-9e17-46af3943277f"/>
+    <ds:schemaRef ds:uri="http://www.w3.org/XML/1998/namespace"/>
+  </ds:schemaRefs>
+</ds:datastoreItem>
+</file>
+
+<file path=customXml/itemProps2.xml><?xml version="1.0" encoding="utf-8"?>
 <ds:datastoreItem xmlns:ds="http://schemas.openxmlformats.org/officeDocument/2006/customXml" ds:itemID="{7F0F5691-E3D0-42AC-8D9F-4C183F0F9267}">
   <ds:schemaRefs>
     <ds:schemaRef ds:uri="http://schemas.microsoft.com/office/2006/metadata/contentType"/>
@@ -1431,23 +1511,6 @@
 </ds:datastoreItem>
 </file>
 
-<file path=customXml/itemProps2.xml><?xml version="1.0" encoding="utf-8"?>
-<ds:datastoreItem xmlns:ds="http://schemas.openxmlformats.org/officeDocument/2006/customXml" ds:itemID="{141B84C4-9CD3-4BEB-A822-9A8972DFCC50}">
-  <ds:schemaRefs>
-    <ds:schemaRef ds:uri="http://purl.org/dc/terms/"/>
-    <ds:schemaRef ds:uri="http://schemas.microsoft.com/office/2006/documentManagement/types"/>
-    <ds:schemaRef ds:uri="http://purl.org/dc/dcmitype/"/>
-    <ds:schemaRef ds:uri="http://schemas.microsoft.com/office/infopath/2007/PartnerControls"/>
-    <ds:schemaRef ds:uri="http://purl.org/dc/elements/1.1/"/>
-    <ds:schemaRef ds:uri="http://schemas.microsoft.com/office/2006/metadata/properties"/>
-    <ds:schemaRef ds:uri="1bd75c4c-377c-42c9-9f42-36385409b392"/>
-    <ds:schemaRef ds:uri="http://schemas.openxmlformats.org/package/2006/metadata/core-properties"/>
-    <ds:schemaRef ds:uri="e528f519-c6ce-4976-9e17-46af3943277f"/>
-    <ds:schemaRef ds:uri="http://www.w3.org/XML/1998/namespace"/>
-  </ds:schemaRefs>
-</ds:datastoreItem>
-</file>
-
 <file path=customXml/itemProps3.xml><?xml version="1.0" encoding="utf-8"?>
 <ds:datastoreItem xmlns:ds="http://schemas.openxmlformats.org/officeDocument/2006/customXml" ds:itemID="{C75197BB-E20C-40D7-BE12-FF1C073FC2B5}">
   <ds:schemaRefs>

</xml_diff>